<commit_message>
updated ethics, lightly restructured supplementary
</commit_message>
<xml_diff>
--- a/submissions/PLOSOne_Human_Subjects_Research_Checklist.docx
+++ b/submissions/PLOSOne_Human_Subjects_Research_Checklist.docx
@@ -186,7 +186,23 @@
           <w:sz w:val="22"/>
           <w:szCs w:val="22"/>
         </w:rPr>
-        <w:t>___ Uploaded    ___ N/A</w:t>
+        <w:t>_</w:t>
+      </w:r>
+      <w:r>
+        <w:rPr>
+          <w:rFonts w:ascii="Arial" w:hAnsi="Arial" w:cs="Arial"/>
+          <w:sz w:val="22"/>
+          <w:szCs w:val="22"/>
+        </w:rPr>
+        <w:t>X</w:t>
+      </w:r>
+      <w:r>
+        <w:rPr>
+          <w:rFonts w:ascii="Arial" w:hAnsi="Arial" w:cs="Arial"/>
+          <w:sz w:val="22"/>
+          <w:szCs w:val="22"/>
+        </w:rPr>
+        <w:t>_ Uploaded    ___ N/A</w:t>
       </w:r>
     </w:p>
     <w:p>
@@ -420,7 +436,23 @@
           <w:sz w:val="22"/>
           <w:szCs w:val="22"/>
         </w:rPr>
-        <w:t>___ Completed     ___ N/A</w:t>
+        <w:t>_</w:t>
+      </w:r>
+      <w:r>
+        <w:rPr>
+          <w:rFonts w:ascii="Arial" w:hAnsi="Arial" w:cs="Arial"/>
+          <w:sz w:val="22"/>
+          <w:szCs w:val="22"/>
+        </w:rPr>
+        <w:t>X</w:t>
+      </w:r>
+      <w:r>
+        <w:rPr>
+          <w:rFonts w:ascii="Arial" w:hAnsi="Arial" w:cs="Arial"/>
+          <w:sz w:val="22"/>
+          <w:szCs w:val="22"/>
+        </w:rPr>
+        <w:t>_ Completed     ___ N/A</w:t>
       </w:r>
     </w:p>
     <w:p>

</xml_diff>